<commit_message>
Added Double Click program
</commit_message>
<xml_diff>
--- a/Robot Framework.docx
+++ b/Robot Framework.docx
@@ -39,6 +39,8 @@
       <w:pPr>
         <w:pStyle w:val="Heading2"/>
       </w:pPr>
+      <w:bookmarkStart w:id="0" w:name="_GoBack"/>
+      <w:bookmarkEnd w:id="0"/>
       <w:r>
         <w:t>Call Method</w:t>
       </w:r>
@@ -111,14 +113,25 @@
         </w:rPr>
         <w:t xml:space="preserve"> </w:t>
       </w:r>
-      <w:r>
-        <w:rPr>
-          <w:rFonts w:ascii="Consolas" w:eastAsia="Times New Roman" w:hAnsi="Consolas" w:cs="Courier New"/>
-          <w:color w:val="000000"/>
-          <w:sz w:val="23"/>
-          <w:szCs w:val="23"/>
-        </w:rPr>
-        <w:t>BasicCalculator:</w:t>
+      <w:proofErr w:type="spellStart"/>
+      <w:r>
+        <w:rPr>
+          <w:rFonts w:ascii="Consolas" w:eastAsia="Times New Roman" w:hAnsi="Consolas" w:cs="Courier New"/>
+          <w:color w:val="000000"/>
+          <w:sz w:val="23"/>
+          <w:szCs w:val="23"/>
+        </w:rPr>
+        <w:t>BasicCalculator</w:t>
+      </w:r>
+      <w:proofErr w:type="spellEnd"/>
+      <w:r>
+        <w:rPr>
+          <w:rFonts w:ascii="Consolas" w:eastAsia="Times New Roman" w:hAnsi="Consolas" w:cs="Courier New"/>
+          <w:color w:val="000000"/>
+          <w:sz w:val="23"/>
+          <w:szCs w:val="23"/>
+        </w:rPr>
+        <w:t>:</w:t>
       </w:r>
       <w:r>
         <w:rPr>
@@ -139,6 +152,7 @@
         <w:br/>
         <w:t xml:space="preserve">    </w:t>
       </w:r>
+      <w:proofErr w:type="spellStart"/>
       <w:r>
         <w:rPr>
           <w:rFonts w:ascii="Consolas" w:eastAsia="Times New Roman" w:hAnsi="Consolas" w:cs="Courier New"/>
@@ -148,7 +162,19 @@
           <w:sz w:val="23"/>
           <w:szCs w:val="23"/>
         </w:rPr>
-        <w:t xml:space="preserve">def </w:t>
+        <w:t>def</w:t>
+      </w:r>
+      <w:proofErr w:type="spellEnd"/>
+      <w:r>
+        <w:rPr>
+          <w:rFonts w:ascii="Consolas" w:eastAsia="Times New Roman" w:hAnsi="Consolas" w:cs="Courier New"/>
+          <w:b/>
+          <w:bCs/>
+          <w:color w:val="000080"/>
+          <w:sz w:val="23"/>
+          <w:szCs w:val="23"/>
+        </w:rPr>
+        <w:t xml:space="preserve"> </w:t>
       </w:r>
       <w:r>
         <w:rPr>
@@ -253,6 +279,7 @@
         <w:br/>
         <w:t xml:space="preserve">    </w:t>
       </w:r>
+      <w:proofErr w:type="spellStart"/>
       <w:r>
         <w:rPr>
           <w:rFonts w:ascii="Consolas" w:eastAsia="Times New Roman" w:hAnsi="Consolas" w:cs="Courier New"/>
@@ -262,7 +289,19 @@
           <w:sz w:val="23"/>
           <w:szCs w:val="23"/>
         </w:rPr>
-        <w:t xml:space="preserve">def </w:t>
+        <w:t>def</w:t>
+      </w:r>
+      <w:proofErr w:type="spellEnd"/>
+      <w:r>
+        <w:rPr>
+          <w:rFonts w:ascii="Consolas" w:eastAsia="Times New Roman" w:hAnsi="Consolas" w:cs="Courier New"/>
+          <w:b/>
+          <w:bCs/>
+          <w:color w:val="000080"/>
+          <w:sz w:val="23"/>
+          <w:szCs w:val="23"/>
+        </w:rPr>
+        <w:t xml:space="preserve"> </w:t>
       </w:r>
       <w:r>
         <w:rPr>
@@ -289,7 +328,27 @@
           <w:sz w:val="23"/>
           <w:szCs w:val="23"/>
         </w:rPr>
-        <w:t>, *kwargs):</w:t>
+        <w:t>, *</w:t>
+      </w:r>
+      <w:proofErr w:type="spellStart"/>
+      <w:r>
+        <w:rPr>
+          <w:rFonts w:ascii="Consolas" w:eastAsia="Times New Roman" w:hAnsi="Consolas" w:cs="Courier New"/>
+          <w:color w:val="000000"/>
+          <w:sz w:val="23"/>
+          <w:szCs w:val="23"/>
+        </w:rPr>
+        <w:t>kwargs</w:t>
+      </w:r>
+      <w:proofErr w:type="spellEnd"/>
+      <w:r>
+        <w:rPr>
+          <w:rFonts w:ascii="Consolas" w:eastAsia="Times New Roman" w:hAnsi="Consolas" w:cs="Courier New"/>
+          <w:color w:val="000000"/>
+          <w:sz w:val="23"/>
+          <w:szCs w:val="23"/>
+        </w:rPr>
+        <w:t>):</w:t>
       </w:r>
       <w:r>
         <w:rPr>
@@ -312,14 +371,25 @@
         </w:rPr>
         <w:t xml:space="preserve">for </w:t>
       </w:r>
-      <w:r>
-        <w:rPr>
-          <w:rFonts w:ascii="Consolas" w:eastAsia="Times New Roman" w:hAnsi="Consolas" w:cs="Courier New"/>
-          <w:color w:val="000000"/>
-          <w:sz w:val="23"/>
-          <w:szCs w:val="23"/>
-        </w:rPr>
-        <w:t xml:space="preserve">args </w:t>
+      <w:proofErr w:type="spellStart"/>
+      <w:r>
+        <w:rPr>
+          <w:rFonts w:ascii="Consolas" w:eastAsia="Times New Roman" w:hAnsi="Consolas" w:cs="Courier New"/>
+          <w:color w:val="000000"/>
+          <w:sz w:val="23"/>
+          <w:szCs w:val="23"/>
+        </w:rPr>
+        <w:t>args</w:t>
+      </w:r>
+      <w:proofErr w:type="spellEnd"/>
+      <w:r>
+        <w:rPr>
+          <w:rFonts w:ascii="Consolas" w:eastAsia="Times New Roman" w:hAnsi="Consolas" w:cs="Courier New"/>
+          <w:color w:val="000000"/>
+          <w:sz w:val="23"/>
+          <w:szCs w:val="23"/>
+        </w:rPr>
+        <w:t xml:space="preserve"> </w:t>
       </w:r>
       <w:r>
         <w:rPr>
@@ -332,14 +402,25 @@
         </w:rPr>
         <w:t xml:space="preserve">in </w:t>
       </w:r>
-      <w:r>
-        <w:rPr>
-          <w:rFonts w:ascii="Consolas" w:eastAsia="Times New Roman" w:hAnsi="Consolas" w:cs="Courier New"/>
-          <w:color w:val="000000"/>
-          <w:sz w:val="23"/>
-          <w:szCs w:val="23"/>
-        </w:rPr>
-        <w:t>kwargs:</w:t>
+      <w:proofErr w:type="spellStart"/>
+      <w:r>
+        <w:rPr>
+          <w:rFonts w:ascii="Consolas" w:eastAsia="Times New Roman" w:hAnsi="Consolas" w:cs="Courier New"/>
+          <w:color w:val="000000"/>
+          <w:sz w:val="23"/>
+          <w:szCs w:val="23"/>
+        </w:rPr>
+        <w:t>kwargs</w:t>
+      </w:r>
+      <w:proofErr w:type="spellEnd"/>
+      <w:r>
+        <w:rPr>
+          <w:rFonts w:ascii="Consolas" w:eastAsia="Times New Roman" w:hAnsi="Consolas" w:cs="Courier New"/>
+          <w:color w:val="000000"/>
+          <w:sz w:val="23"/>
+          <w:szCs w:val="23"/>
+        </w:rPr>
+        <w:t>:</w:t>
       </w:r>
       <w:r>
         <w:rPr>
@@ -362,14 +443,25 @@
         </w:rPr>
         <w:t xml:space="preserve">if </w:t>
       </w:r>
-      <w:r>
-        <w:rPr>
-          <w:rFonts w:ascii="Consolas" w:eastAsia="Times New Roman" w:hAnsi="Consolas" w:cs="Courier New"/>
-          <w:color w:val="000000"/>
-          <w:sz w:val="23"/>
-          <w:szCs w:val="23"/>
-        </w:rPr>
-        <w:t xml:space="preserve">args == </w:t>
+      <w:proofErr w:type="spellStart"/>
+      <w:r>
+        <w:rPr>
+          <w:rFonts w:ascii="Consolas" w:eastAsia="Times New Roman" w:hAnsi="Consolas" w:cs="Courier New"/>
+          <w:color w:val="000000"/>
+          <w:sz w:val="23"/>
+          <w:szCs w:val="23"/>
+        </w:rPr>
+        <w:t>args</w:t>
+      </w:r>
+      <w:proofErr w:type="spellEnd"/>
+      <w:r>
+        <w:rPr>
+          <w:rFonts w:ascii="Consolas" w:eastAsia="Times New Roman" w:hAnsi="Consolas" w:cs="Courier New"/>
+          <w:color w:val="000000"/>
+          <w:sz w:val="23"/>
+          <w:szCs w:val="23"/>
+        </w:rPr>
+        <w:t xml:space="preserve"> == </w:t>
       </w:r>
       <w:r>
         <w:rPr>
@@ -445,7 +537,31 @@
           <w:szCs w:val="23"/>
         </w:rPr>
         <w:br/>
-        <w:t xml:space="preserve">    def </w:t>
+        <w:t xml:space="preserve">    </w:t>
+      </w:r>
+      <w:proofErr w:type="spellStart"/>
+      <w:r>
+        <w:rPr>
+          <w:rFonts w:ascii="Consolas" w:eastAsia="Times New Roman" w:hAnsi="Consolas" w:cs="Courier New"/>
+          <w:b/>
+          <w:bCs/>
+          <w:color w:val="000080"/>
+          <w:sz w:val="23"/>
+          <w:szCs w:val="23"/>
+        </w:rPr>
+        <w:t>def</w:t>
+      </w:r>
+      <w:proofErr w:type="spellEnd"/>
+      <w:r>
+        <w:rPr>
+          <w:rFonts w:ascii="Consolas" w:eastAsia="Times New Roman" w:hAnsi="Consolas" w:cs="Courier New"/>
+          <w:b/>
+          <w:bCs/>
+          <w:color w:val="000080"/>
+          <w:sz w:val="23"/>
+          <w:szCs w:val="23"/>
+        </w:rPr>
+        <w:t xml:space="preserve"> </w:t>
       </w:r>
       <w:r>
         <w:rPr>
@@ -472,7 +588,27 @@
           <w:sz w:val="23"/>
           <w:szCs w:val="23"/>
         </w:rPr>
-        <w:t>, **kwargs):</w:t>
+        <w:t>, **</w:t>
+      </w:r>
+      <w:proofErr w:type="spellStart"/>
+      <w:r>
+        <w:rPr>
+          <w:rFonts w:ascii="Consolas" w:eastAsia="Times New Roman" w:hAnsi="Consolas" w:cs="Courier New"/>
+          <w:color w:val="000000"/>
+          <w:sz w:val="23"/>
+          <w:szCs w:val="23"/>
+        </w:rPr>
+        <w:t>kwargs</w:t>
+      </w:r>
+      <w:proofErr w:type="spellEnd"/>
+      <w:r>
+        <w:rPr>
+          <w:rFonts w:ascii="Consolas" w:eastAsia="Times New Roman" w:hAnsi="Consolas" w:cs="Courier New"/>
+          <w:color w:val="000000"/>
+          <w:sz w:val="23"/>
+          <w:szCs w:val="23"/>
+        </w:rPr>
+        <w:t>):</w:t>
       </w:r>
       <w:r>
         <w:rPr>
@@ -517,14 +653,25 @@
         </w:rPr>
         <w:t xml:space="preserve">in </w:t>
       </w:r>
-      <w:r>
-        <w:rPr>
-          <w:rFonts w:ascii="Consolas" w:eastAsia="Times New Roman" w:hAnsi="Consolas" w:cs="Courier New"/>
-          <w:color w:val="000000"/>
-          <w:sz w:val="23"/>
-          <w:szCs w:val="23"/>
-        </w:rPr>
-        <w:t>kwargs.keys():</w:t>
+      <w:proofErr w:type="spellStart"/>
+      <w:r>
+        <w:rPr>
+          <w:rFonts w:ascii="Consolas" w:eastAsia="Times New Roman" w:hAnsi="Consolas" w:cs="Courier New"/>
+          <w:color w:val="000000"/>
+          <w:sz w:val="23"/>
+          <w:szCs w:val="23"/>
+        </w:rPr>
+        <w:t>kwargs.keys</w:t>
+      </w:r>
+      <w:proofErr w:type="spellEnd"/>
+      <w:r>
+        <w:rPr>
+          <w:rFonts w:ascii="Consolas" w:eastAsia="Times New Roman" w:hAnsi="Consolas" w:cs="Courier New"/>
+          <w:color w:val="000000"/>
+          <w:sz w:val="23"/>
+          <w:szCs w:val="23"/>
+        </w:rPr>
+        <w:t>():</w:t>
       </w:r>
       <w:r>
         <w:rPr>
@@ -547,14 +694,25 @@
         </w:rPr>
         <w:t xml:space="preserve">if </w:t>
       </w:r>
-      <w:r>
-        <w:rPr>
-          <w:rFonts w:ascii="Consolas" w:eastAsia="Times New Roman" w:hAnsi="Consolas" w:cs="Courier New"/>
-          <w:color w:val="000000"/>
-          <w:sz w:val="23"/>
-          <w:szCs w:val="23"/>
-        </w:rPr>
-        <w:t>kwargs[</w:t>
+      <w:proofErr w:type="spellStart"/>
+      <w:r>
+        <w:rPr>
+          <w:rFonts w:ascii="Consolas" w:eastAsia="Times New Roman" w:hAnsi="Consolas" w:cs="Courier New"/>
+          <w:color w:val="000000"/>
+          <w:sz w:val="23"/>
+          <w:szCs w:val="23"/>
+        </w:rPr>
+        <w:t>kwargs</w:t>
+      </w:r>
+      <w:proofErr w:type="spellEnd"/>
+      <w:r>
+        <w:rPr>
+          <w:rFonts w:ascii="Consolas" w:eastAsia="Times New Roman" w:hAnsi="Consolas" w:cs="Courier New"/>
+          <w:color w:val="000000"/>
+          <w:sz w:val="23"/>
+          <w:szCs w:val="23"/>
+        </w:rPr>
+        <w:t>[</w:t>
       </w:r>
       <w:r>
         <w:rPr>
@@ -692,14 +850,45 @@
         </w:rPr>
         <w:br/>
       </w:r>
-      <w:r>
-        <w:rPr>
-          <w:rFonts w:ascii="Consolas" w:eastAsia="Times New Roman" w:hAnsi="Consolas" w:cs="Courier New"/>
-          <w:color w:val="000000"/>
-          <w:sz w:val="23"/>
-          <w:szCs w:val="23"/>
-        </w:rPr>
-        <w:t>cal = BasicCalculator()</w:t>
+      <w:proofErr w:type="spellStart"/>
+      <w:r>
+        <w:rPr>
+          <w:rFonts w:ascii="Consolas" w:eastAsia="Times New Roman" w:hAnsi="Consolas" w:cs="Courier New"/>
+          <w:color w:val="000000"/>
+          <w:sz w:val="23"/>
+          <w:szCs w:val="23"/>
+        </w:rPr>
+        <w:t>cal</w:t>
+      </w:r>
+      <w:proofErr w:type="spellEnd"/>
+      <w:r>
+        <w:rPr>
+          <w:rFonts w:ascii="Consolas" w:eastAsia="Times New Roman" w:hAnsi="Consolas" w:cs="Courier New"/>
+          <w:color w:val="000000"/>
+          <w:sz w:val="23"/>
+          <w:szCs w:val="23"/>
+        </w:rPr>
+        <w:t xml:space="preserve"> = </w:t>
+      </w:r>
+      <w:proofErr w:type="spellStart"/>
+      <w:r>
+        <w:rPr>
+          <w:rFonts w:ascii="Consolas" w:eastAsia="Times New Roman" w:hAnsi="Consolas" w:cs="Courier New"/>
+          <w:color w:val="000000"/>
+          <w:sz w:val="23"/>
+          <w:szCs w:val="23"/>
+        </w:rPr>
+        <w:t>BasicCalculator</w:t>
+      </w:r>
+      <w:proofErr w:type="spellEnd"/>
+      <w:r>
+        <w:rPr>
+          <w:rFonts w:ascii="Consolas" w:eastAsia="Times New Roman" w:hAnsi="Consolas" w:cs="Courier New"/>
+          <w:color w:val="000000"/>
+          <w:sz w:val="23"/>
+          <w:szCs w:val="23"/>
+        </w:rPr>
+        <w:t>()</w:t>
       </w:r>
     </w:p>
     <w:p/>
@@ -710,6 +899,7 @@
           <w:u w:val="single"/>
         </w:rPr>
       </w:pPr>
+      <w:proofErr w:type="spellStart"/>
       <w:r>
         <w:rPr>
           <w:b/>
@@ -717,6 +907,7 @@
         </w:rPr>
         <w:t>Calculator_Test.robot</w:t>
       </w:r>
+      <w:proofErr w:type="spellEnd"/>
     </w:p>
     <w:p>
       <w:pPr>
@@ -921,7 +1112,29 @@
           <w:szCs w:val="23"/>
           <w:shd w:val="clear" w:color="auto" w:fill="E2FFE2"/>
         </w:rPr>
-        <w:t>${cal}</w:t>
+        <w:t>${</w:t>
+      </w:r>
+      <w:proofErr w:type="spellStart"/>
+      <w:r>
+        <w:rPr>
+          <w:rFonts w:ascii="Consolas" w:eastAsia="Times New Roman" w:hAnsi="Consolas" w:cs="Courier New"/>
+          <w:color w:val="000000"/>
+          <w:sz w:val="23"/>
+          <w:szCs w:val="23"/>
+          <w:shd w:val="clear" w:color="auto" w:fill="E2FFE2"/>
+        </w:rPr>
+        <w:t>cal</w:t>
+      </w:r>
+      <w:proofErr w:type="spellEnd"/>
+      <w:r>
+        <w:rPr>
+          <w:rFonts w:ascii="Consolas" w:eastAsia="Times New Roman" w:hAnsi="Consolas" w:cs="Courier New"/>
+          <w:color w:val="000000"/>
+          <w:sz w:val="23"/>
+          <w:szCs w:val="23"/>
+          <w:shd w:val="clear" w:color="auto" w:fill="E2FFE2"/>
+        </w:rPr>
+        <w:t>}</w:t>
       </w:r>
       <w:r>
         <w:rPr>
@@ -1045,7 +1258,29 @@
           <w:szCs w:val="23"/>
           <w:shd w:val="clear" w:color="auto" w:fill="E2FFE2"/>
         </w:rPr>
-        <w:t>${cal}</w:t>
+        <w:t>${</w:t>
+      </w:r>
+      <w:proofErr w:type="spellStart"/>
+      <w:r>
+        <w:rPr>
+          <w:rFonts w:ascii="Consolas" w:eastAsia="Times New Roman" w:hAnsi="Consolas" w:cs="Courier New"/>
+          <w:color w:val="000000"/>
+          <w:sz w:val="23"/>
+          <w:szCs w:val="23"/>
+          <w:shd w:val="clear" w:color="auto" w:fill="E2FFE2"/>
+        </w:rPr>
+        <w:t>cal</w:t>
+      </w:r>
+      <w:proofErr w:type="spellEnd"/>
+      <w:r>
+        <w:rPr>
+          <w:rFonts w:ascii="Consolas" w:eastAsia="Times New Roman" w:hAnsi="Consolas" w:cs="Courier New"/>
+          <w:color w:val="000000"/>
+          <w:sz w:val="23"/>
+          <w:szCs w:val="23"/>
+          <w:shd w:val="clear" w:color="auto" w:fill="E2FFE2"/>
+        </w:rPr>
+        <w:t>}</w:t>
       </w:r>
       <w:r>
         <w:rPr>
@@ -1150,7 +1385,31 @@
           <w:sz w:val="23"/>
           <w:szCs w:val="23"/>
         </w:rPr>
-        <w:t>${is_contains_apple}</w:t>
+        <w:t>${</w:t>
+      </w:r>
+      <w:proofErr w:type="spellStart"/>
+      <w:r>
+        <w:rPr>
+          <w:rFonts w:ascii="Consolas" w:eastAsia="Times New Roman" w:hAnsi="Consolas" w:cs="Courier New"/>
+          <w:b/>
+          <w:bCs/>
+          <w:color w:val="0000FF"/>
+          <w:sz w:val="23"/>
+          <w:szCs w:val="23"/>
+        </w:rPr>
+        <w:t>is_contains_apple</w:t>
+      </w:r>
+      <w:proofErr w:type="spellEnd"/>
+      <w:r>
+        <w:rPr>
+          <w:rFonts w:ascii="Consolas" w:eastAsia="Times New Roman" w:hAnsi="Consolas" w:cs="Courier New"/>
+          <w:b/>
+          <w:bCs/>
+          <w:color w:val="0000FF"/>
+          <w:sz w:val="23"/>
+          <w:szCs w:val="23"/>
+        </w:rPr>
+        <w:t>}</w:t>
       </w:r>
       <w:r>
         <w:rPr>
@@ -1169,7 +1428,29 @@
           <w:szCs w:val="23"/>
           <w:shd w:val="clear" w:color="auto" w:fill="E2FFE2"/>
         </w:rPr>
-        <w:t>${cal}</w:t>
+        <w:t>${</w:t>
+      </w:r>
+      <w:proofErr w:type="spellStart"/>
+      <w:r>
+        <w:rPr>
+          <w:rFonts w:ascii="Consolas" w:eastAsia="Times New Roman" w:hAnsi="Consolas" w:cs="Courier New"/>
+          <w:color w:val="000000"/>
+          <w:sz w:val="23"/>
+          <w:szCs w:val="23"/>
+          <w:shd w:val="clear" w:color="auto" w:fill="E2FFE2"/>
+        </w:rPr>
+        <w:t>cal</w:t>
+      </w:r>
+      <w:proofErr w:type="spellEnd"/>
+      <w:r>
+        <w:rPr>
+          <w:rFonts w:ascii="Consolas" w:eastAsia="Times New Roman" w:hAnsi="Consolas" w:cs="Courier New"/>
+          <w:color w:val="000000"/>
+          <w:sz w:val="23"/>
+          <w:szCs w:val="23"/>
+          <w:shd w:val="clear" w:color="auto" w:fill="E2FFE2"/>
+        </w:rPr>
+        <w:t>}</w:t>
       </w:r>
       <w:r>
         <w:rPr>
@@ -1220,7 +1501,29 @@
           <w:szCs w:val="23"/>
           <w:shd w:val="clear" w:color="auto" w:fill="E2FFE2"/>
         </w:rPr>
-        <w:t>${is_contains_apple}</w:t>
+        <w:t>${</w:t>
+      </w:r>
+      <w:proofErr w:type="spellStart"/>
+      <w:r>
+        <w:rPr>
+          <w:rFonts w:ascii="Consolas" w:eastAsia="Times New Roman" w:hAnsi="Consolas" w:cs="Courier New"/>
+          <w:color w:val="000000"/>
+          <w:sz w:val="23"/>
+          <w:szCs w:val="23"/>
+          <w:shd w:val="clear" w:color="auto" w:fill="E2FFE2"/>
+        </w:rPr>
+        <w:t>is_contains_apple</w:t>
+      </w:r>
+      <w:proofErr w:type="spellEnd"/>
+      <w:r>
+        <w:rPr>
+          <w:rFonts w:ascii="Consolas" w:eastAsia="Times New Roman" w:hAnsi="Consolas" w:cs="Courier New"/>
+          <w:color w:val="000000"/>
+          <w:sz w:val="23"/>
+          <w:szCs w:val="23"/>
+          <w:shd w:val="clear" w:color="auto" w:fill="E2FFE2"/>
+        </w:rPr>
+        <w:t>}</w:t>
       </w:r>
       <w:r>
         <w:rPr>
@@ -1265,7 +1568,31 @@
           <w:sz w:val="23"/>
           <w:szCs w:val="23"/>
         </w:rPr>
-        <w:t>${is_contains_apple}</w:t>
+        <w:t>${</w:t>
+      </w:r>
+      <w:proofErr w:type="spellStart"/>
+      <w:r>
+        <w:rPr>
+          <w:rFonts w:ascii="Consolas" w:eastAsia="Times New Roman" w:hAnsi="Consolas" w:cs="Courier New"/>
+          <w:b/>
+          <w:bCs/>
+          <w:color w:val="0000FF"/>
+          <w:sz w:val="23"/>
+          <w:szCs w:val="23"/>
+        </w:rPr>
+        <w:t>is_contains_apple</w:t>
+      </w:r>
+      <w:proofErr w:type="spellEnd"/>
+      <w:r>
+        <w:rPr>
+          <w:rFonts w:ascii="Consolas" w:eastAsia="Times New Roman" w:hAnsi="Consolas" w:cs="Courier New"/>
+          <w:b/>
+          <w:bCs/>
+          <w:color w:val="0000FF"/>
+          <w:sz w:val="23"/>
+          <w:szCs w:val="23"/>
+        </w:rPr>
+        <w:t>}</w:t>
       </w:r>
       <w:r>
         <w:rPr>
@@ -1284,7 +1611,29 @@
           <w:szCs w:val="23"/>
           <w:shd w:val="clear" w:color="auto" w:fill="E2FFE2"/>
         </w:rPr>
-        <w:t>${cal}</w:t>
+        <w:t>${</w:t>
+      </w:r>
+      <w:proofErr w:type="spellStart"/>
+      <w:r>
+        <w:rPr>
+          <w:rFonts w:ascii="Consolas" w:eastAsia="Times New Roman" w:hAnsi="Consolas" w:cs="Courier New"/>
+          <w:color w:val="000000"/>
+          <w:sz w:val="23"/>
+          <w:szCs w:val="23"/>
+          <w:shd w:val="clear" w:color="auto" w:fill="E2FFE2"/>
+        </w:rPr>
+        <w:t>cal</w:t>
+      </w:r>
+      <w:proofErr w:type="spellEnd"/>
+      <w:r>
+        <w:rPr>
+          <w:rFonts w:ascii="Consolas" w:eastAsia="Times New Roman" w:hAnsi="Consolas" w:cs="Courier New"/>
+          <w:color w:val="000000"/>
+          <w:sz w:val="23"/>
+          <w:szCs w:val="23"/>
+          <w:shd w:val="clear" w:color="auto" w:fill="E2FFE2"/>
+        </w:rPr>
+        <w:t>}</w:t>
       </w:r>
       <w:r>
         <w:rPr>
@@ -1347,7 +1696,29 @@
           <w:szCs w:val="23"/>
           <w:shd w:val="clear" w:color="auto" w:fill="E2FFE2"/>
         </w:rPr>
-        <w:t>${is_contains_apple}</w:t>
+        <w:t>${</w:t>
+      </w:r>
+      <w:proofErr w:type="spellStart"/>
+      <w:r>
+        <w:rPr>
+          <w:rFonts w:ascii="Consolas" w:eastAsia="Times New Roman" w:hAnsi="Consolas" w:cs="Courier New"/>
+          <w:color w:val="000000"/>
+          <w:sz w:val="23"/>
+          <w:szCs w:val="23"/>
+          <w:shd w:val="clear" w:color="auto" w:fill="E2FFE2"/>
+        </w:rPr>
+        <w:t>is_contains_apple</w:t>
+      </w:r>
+      <w:proofErr w:type="spellEnd"/>
+      <w:r>
+        <w:rPr>
+          <w:rFonts w:ascii="Consolas" w:eastAsia="Times New Roman" w:hAnsi="Consolas" w:cs="Courier New"/>
+          <w:color w:val="000000"/>
+          <w:sz w:val="23"/>
+          <w:szCs w:val="23"/>
+          <w:shd w:val="clear" w:color="auto" w:fill="E2FFE2"/>
+        </w:rPr>
+        <w:t>}</w:t>
       </w:r>
       <w:r>
         <w:rPr>
@@ -1392,7 +1763,31 @@
           <w:sz w:val="23"/>
           <w:szCs w:val="23"/>
         </w:rPr>
-        <w:t>${is_contains_fruit_mango}</w:t>
+        <w:t>${</w:t>
+      </w:r>
+      <w:proofErr w:type="spellStart"/>
+      <w:r>
+        <w:rPr>
+          <w:rFonts w:ascii="Consolas" w:eastAsia="Times New Roman" w:hAnsi="Consolas" w:cs="Courier New"/>
+          <w:b/>
+          <w:bCs/>
+          <w:color w:val="0000FF"/>
+          <w:sz w:val="23"/>
+          <w:szCs w:val="23"/>
+        </w:rPr>
+        <w:t>is_contains_fruit_mango</w:t>
+      </w:r>
+      <w:proofErr w:type="spellEnd"/>
+      <w:r>
+        <w:rPr>
+          <w:rFonts w:ascii="Consolas" w:eastAsia="Times New Roman" w:hAnsi="Consolas" w:cs="Courier New"/>
+          <w:b/>
+          <w:bCs/>
+          <w:color w:val="0000FF"/>
+          <w:sz w:val="23"/>
+          <w:szCs w:val="23"/>
+        </w:rPr>
+        <w:t>}</w:t>
       </w:r>
       <w:r>
         <w:rPr>
@@ -1411,7 +1806,29 @@
           <w:szCs w:val="23"/>
           <w:shd w:val="clear" w:color="auto" w:fill="E2FFE2"/>
         </w:rPr>
-        <w:t>${cal}</w:t>
+        <w:t>${</w:t>
+      </w:r>
+      <w:proofErr w:type="spellStart"/>
+      <w:r>
+        <w:rPr>
+          <w:rFonts w:ascii="Consolas" w:eastAsia="Times New Roman" w:hAnsi="Consolas" w:cs="Courier New"/>
+          <w:color w:val="000000"/>
+          <w:sz w:val="23"/>
+          <w:szCs w:val="23"/>
+          <w:shd w:val="clear" w:color="auto" w:fill="E2FFE2"/>
+        </w:rPr>
+        <w:t>cal</w:t>
+      </w:r>
+      <w:proofErr w:type="spellEnd"/>
+      <w:r>
+        <w:rPr>
+          <w:rFonts w:ascii="Consolas" w:eastAsia="Times New Roman" w:hAnsi="Consolas" w:cs="Courier New"/>
+          <w:color w:val="000000"/>
+          <w:sz w:val="23"/>
+          <w:szCs w:val="23"/>
+          <w:shd w:val="clear" w:color="auto" w:fill="E2FFE2"/>
+        </w:rPr>
+        <w:t>}</w:t>
       </w:r>
       <w:r>
         <w:rPr>
@@ -1431,8 +1848,9 @@
           <w:sz w:val="23"/>
           <w:szCs w:val="23"/>
         </w:rPr>
-        <w:t>kwargs_demo_2    name=abc     salary=1000     fruit=mango</w:t>
-      </w:r>
+        <w:t>kwargs_demo_2    name=</w:t>
+      </w:r>
+      <w:proofErr w:type="spellStart"/>
       <w:r>
         <w:rPr>
           <w:rFonts w:ascii="Consolas" w:eastAsia="Times New Roman" w:hAnsi="Consolas" w:cs="Courier New"/>
@@ -1442,28 +1860,9 @@
           <w:sz w:val="23"/>
           <w:szCs w:val="23"/>
         </w:rPr>
-        <w:br/>
-        <w:t xml:space="preserve">    </w:t>
-      </w:r>
-      <w:r>
-        <w:rPr>
-          <w:rFonts w:ascii="Consolas" w:eastAsia="Times New Roman" w:hAnsi="Consolas" w:cs="Courier New"/>
-          <w:color w:val="000000"/>
-          <w:sz w:val="23"/>
-          <w:szCs w:val="23"/>
-        </w:rPr>
-        <w:t xml:space="preserve">Should Be True  </w:t>
-      </w:r>
-      <w:r>
-        <w:rPr>
-          <w:rFonts w:ascii="Consolas" w:eastAsia="Times New Roman" w:hAnsi="Consolas" w:cs="Courier New"/>
-          <w:color w:val="000000"/>
-          <w:sz w:val="23"/>
-          <w:szCs w:val="23"/>
-          <w:shd w:val="clear" w:color="auto" w:fill="E2FFE2"/>
-        </w:rPr>
-        <w:t>${is_contains_fruit_mango}</w:t>
-      </w:r>
+        <w:t>abc</w:t>
+      </w:r>
+      <w:proofErr w:type="spellEnd"/>
       <w:r>
         <w:rPr>
           <w:rFonts w:ascii="Consolas" w:eastAsia="Times New Roman" w:hAnsi="Consolas" w:cs="Courier New"/>
@@ -1473,7 +1872,7 @@
           <w:sz w:val="23"/>
           <w:szCs w:val="23"/>
         </w:rPr>
-        <w:t>==True</w:t>
+        <w:t xml:space="preserve">     salary=1000     fruit=mango</w:t>
       </w:r>
       <w:r>
         <w:rPr>
@@ -1485,6 +1884,48 @@
           <w:szCs w:val="23"/>
         </w:rPr>
         <w:br/>
+        <w:t xml:space="preserve">    </w:t>
+      </w:r>
+      <w:r>
+        <w:rPr>
+          <w:rFonts w:ascii="Consolas" w:eastAsia="Times New Roman" w:hAnsi="Consolas" w:cs="Courier New"/>
+          <w:color w:val="000000"/>
+          <w:sz w:val="23"/>
+          <w:szCs w:val="23"/>
+        </w:rPr>
+        <w:t xml:space="preserve">Should Be True  </w:t>
+      </w:r>
+      <w:r>
+        <w:rPr>
+          <w:rFonts w:ascii="Consolas" w:eastAsia="Times New Roman" w:hAnsi="Consolas" w:cs="Courier New"/>
+          <w:color w:val="000000"/>
+          <w:sz w:val="23"/>
+          <w:szCs w:val="23"/>
+          <w:shd w:val="clear" w:color="auto" w:fill="E2FFE2"/>
+        </w:rPr>
+        <w:t>${</w:t>
+      </w:r>
+      <w:proofErr w:type="spellStart"/>
+      <w:r>
+        <w:rPr>
+          <w:rFonts w:ascii="Consolas" w:eastAsia="Times New Roman" w:hAnsi="Consolas" w:cs="Courier New"/>
+          <w:color w:val="000000"/>
+          <w:sz w:val="23"/>
+          <w:szCs w:val="23"/>
+          <w:shd w:val="clear" w:color="auto" w:fill="E2FFE2"/>
+        </w:rPr>
+        <w:t>is_contains_fruit_mango</w:t>
+      </w:r>
+      <w:proofErr w:type="spellEnd"/>
+      <w:r>
+        <w:rPr>
+          <w:rFonts w:ascii="Consolas" w:eastAsia="Times New Roman" w:hAnsi="Consolas" w:cs="Courier New"/>
+          <w:color w:val="000000"/>
+          <w:sz w:val="23"/>
+          <w:szCs w:val="23"/>
+          <w:shd w:val="clear" w:color="auto" w:fill="E2FFE2"/>
+        </w:rPr>
+        <w:t>}</w:t>
       </w:r>
       <w:r>
         <w:rPr>
@@ -1495,47 +1936,7 @@
           <w:sz w:val="23"/>
           <w:szCs w:val="23"/>
         </w:rPr>
-        <w:br/>
-        <w:t xml:space="preserve">    </w:t>
-      </w:r>
-      <w:r>
-        <w:rPr>
-          <w:rFonts w:ascii="Consolas" w:eastAsia="Times New Roman" w:hAnsi="Consolas" w:cs="Courier New"/>
-          <w:b/>
-          <w:bCs/>
-          <w:color w:val="0000FF"/>
-          <w:sz w:val="23"/>
-          <w:szCs w:val="23"/>
-        </w:rPr>
-        <w:t>${is_contains_fruit_mango}</w:t>
-      </w:r>
-      <w:r>
-        <w:rPr>
-          <w:rFonts w:ascii="Consolas" w:eastAsia="Times New Roman" w:hAnsi="Consolas" w:cs="Courier New"/>
-          <w:color w:val="000000"/>
-          <w:sz w:val="23"/>
-          <w:szCs w:val="23"/>
-        </w:rPr>
-        <w:t xml:space="preserve">=   call method  </w:t>
-      </w:r>
-      <w:r>
-        <w:rPr>
-          <w:rFonts w:ascii="Consolas" w:eastAsia="Times New Roman" w:hAnsi="Consolas" w:cs="Courier New"/>
-          <w:color w:val="000000"/>
-          <w:sz w:val="23"/>
-          <w:szCs w:val="23"/>
-          <w:shd w:val="clear" w:color="auto" w:fill="E2FFE2"/>
-        </w:rPr>
-        <w:t>${cal}</w:t>
-      </w:r>
-      <w:r>
-        <w:rPr>
-          <w:rFonts w:ascii="Consolas" w:eastAsia="Times New Roman" w:hAnsi="Consolas" w:cs="Courier New"/>
-          <w:color w:val="000000"/>
-          <w:sz w:val="23"/>
-          <w:szCs w:val="23"/>
-        </w:rPr>
-        <w:t xml:space="preserve">   </w:t>
+        <w:t>==True</w:t>
       </w:r>
       <w:r>
         <w:rPr>
@@ -1546,7 +1947,7 @@
           <w:sz w:val="23"/>
           <w:szCs w:val="23"/>
         </w:rPr>
-        <w:t>kwargs_demo_2    name=abc     salary=1000     fruit=orange</w:t>
+        <w:br/>
       </w:r>
       <w:r>
         <w:rPr>
@@ -1563,11 +1964,46 @@
       <w:r>
         <w:rPr>
           <w:rFonts w:ascii="Consolas" w:eastAsia="Times New Roman" w:hAnsi="Consolas" w:cs="Courier New"/>
-          <w:color w:val="000000"/>
-          <w:sz w:val="23"/>
-          <w:szCs w:val="23"/>
-        </w:rPr>
-        <w:t xml:space="preserve">Should Be True  </w:t>
+          <w:b/>
+          <w:bCs/>
+          <w:color w:val="0000FF"/>
+          <w:sz w:val="23"/>
+          <w:szCs w:val="23"/>
+        </w:rPr>
+        <w:t>${</w:t>
+      </w:r>
+      <w:proofErr w:type="spellStart"/>
+      <w:r>
+        <w:rPr>
+          <w:rFonts w:ascii="Consolas" w:eastAsia="Times New Roman" w:hAnsi="Consolas" w:cs="Courier New"/>
+          <w:b/>
+          <w:bCs/>
+          <w:color w:val="0000FF"/>
+          <w:sz w:val="23"/>
+          <w:szCs w:val="23"/>
+        </w:rPr>
+        <w:t>is_contains_fruit_mango</w:t>
+      </w:r>
+      <w:proofErr w:type="spellEnd"/>
+      <w:r>
+        <w:rPr>
+          <w:rFonts w:ascii="Consolas" w:eastAsia="Times New Roman" w:hAnsi="Consolas" w:cs="Courier New"/>
+          <w:b/>
+          <w:bCs/>
+          <w:color w:val="0000FF"/>
+          <w:sz w:val="23"/>
+          <w:szCs w:val="23"/>
+        </w:rPr>
+        <w:t>}</w:t>
+      </w:r>
+      <w:r>
+        <w:rPr>
+          <w:rFonts w:ascii="Consolas" w:eastAsia="Times New Roman" w:hAnsi="Consolas" w:cs="Courier New"/>
+          <w:color w:val="000000"/>
+          <w:sz w:val="23"/>
+          <w:szCs w:val="23"/>
+        </w:rPr>
+        <w:t xml:space="preserve">=   call method  </w:t>
       </w:r>
       <w:r>
         <w:rPr>
@@ -1577,7 +2013,38 @@
           <w:szCs w:val="23"/>
           <w:shd w:val="clear" w:color="auto" w:fill="E2FFE2"/>
         </w:rPr>
-        <w:t>${is_contains_fruit_mango}</w:t>
+        <w:t>${</w:t>
+      </w:r>
+      <w:proofErr w:type="spellStart"/>
+      <w:r>
+        <w:rPr>
+          <w:rFonts w:ascii="Consolas" w:eastAsia="Times New Roman" w:hAnsi="Consolas" w:cs="Courier New"/>
+          <w:color w:val="000000"/>
+          <w:sz w:val="23"/>
+          <w:szCs w:val="23"/>
+          <w:shd w:val="clear" w:color="auto" w:fill="E2FFE2"/>
+        </w:rPr>
+        <w:t>cal</w:t>
+      </w:r>
+      <w:proofErr w:type="spellEnd"/>
+      <w:r>
+        <w:rPr>
+          <w:rFonts w:ascii="Consolas" w:eastAsia="Times New Roman" w:hAnsi="Consolas" w:cs="Courier New"/>
+          <w:color w:val="000000"/>
+          <w:sz w:val="23"/>
+          <w:szCs w:val="23"/>
+          <w:shd w:val="clear" w:color="auto" w:fill="E2FFE2"/>
+        </w:rPr>
+        <w:t>}</w:t>
+      </w:r>
+      <w:r>
+        <w:rPr>
+          <w:rFonts w:ascii="Consolas" w:eastAsia="Times New Roman" w:hAnsi="Consolas" w:cs="Courier New"/>
+          <w:color w:val="000000"/>
+          <w:sz w:val="23"/>
+          <w:szCs w:val="23"/>
+        </w:rPr>
+        <w:t xml:space="preserve">   </w:t>
       </w:r>
       <w:r>
         <w:rPr>
@@ -1588,13 +2055,116 @@
           <w:sz w:val="23"/>
           <w:szCs w:val="23"/>
         </w:rPr>
+        <w:t>kwargs_demo_2    name=</w:t>
+      </w:r>
+      <w:proofErr w:type="spellStart"/>
+      <w:r>
+        <w:rPr>
+          <w:rFonts w:ascii="Consolas" w:eastAsia="Times New Roman" w:hAnsi="Consolas" w:cs="Courier New"/>
+          <w:i/>
+          <w:iCs/>
+          <w:color w:val="660E7A"/>
+          <w:sz w:val="23"/>
+          <w:szCs w:val="23"/>
+        </w:rPr>
+        <w:t>abc</w:t>
+      </w:r>
+      <w:proofErr w:type="spellEnd"/>
+      <w:r>
+        <w:rPr>
+          <w:rFonts w:ascii="Consolas" w:eastAsia="Times New Roman" w:hAnsi="Consolas" w:cs="Courier New"/>
+          <w:i/>
+          <w:iCs/>
+          <w:color w:val="660E7A"/>
+          <w:sz w:val="23"/>
+          <w:szCs w:val="23"/>
+        </w:rPr>
+        <w:t xml:space="preserve">     salary=1000     fruit=orange</w:t>
+      </w:r>
+      <w:r>
+        <w:rPr>
+          <w:rFonts w:ascii="Consolas" w:eastAsia="Times New Roman" w:hAnsi="Consolas" w:cs="Courier New"/>
+          <w:i/>
+          <w:iCs/>
+          <w:color w:val="660E7A"/>
+          <w:sz w:val="23"/>
+          <w:szCs w:val="23"/>
+        </w:rPr>
+        <w:br/>
+        <w:t xml:space="preserve">    </w:t>
+      </w:r>
+      <w:r>
+        <w:rPr>
+          <w:rFonts w:ascii="Consolas" w:eastAsia="Times New Roman" w:hAnsi="Consolas" w:cs="Courier New"/>
+          <w:color w:val="000000"/>
+          <w:sz w:val="23"/>
+          <w:szCs w:val="23"/>
+        </w:rPr>
+        <w:t xml:space="preserve">Should Be True  </w:t>
+      </w:r>
+      <w:r>
+        <w:rPr>
+          <w:rFonts w:ascii="Consolas" w:eastAsia="Times New Roman" w:hAnsi="Consolas" w:cs="Courier New"/>
+          <w:color w:val="000000"/>
+          <w:sz w:val="23"/>
+          <w:szCs w:val="23"/>
+          <w:shd w:val="clear" w:color="auto" w:fill="E2FFE2"/>
+        </w:rPr>
+        <w:t>${</w:t>
+      </w:r>
+      <w:proofErr w:type="spellStart"/>
+      <w:r>
+        <w:rPr>
+          <w:rFonts w:ascii="Consolas" w:eastAsia="Times New Roman" w:hAnsi="Consolas" w:cs="Courier New"/>
+          <w:color w:val="000000"/>
+          <w:sz w:val="23"/>
+          <w:szCs w:val="23"/>
+          <w:shd w:val="clear" w:color="auto" w:fill="E2FFE2"/>
+        </w:rPr>
+        <w:t>is_contains_fruit_mango</w:t>
+      </w:r>
+      <w:proofErr w:type="spellEnd"/>
+      <w:r>
+        <w:rPr>
+          <w:rFonts w:ascii="Consolas" w:eastAsia="Times New Roman" w:hAnsi="Consolas" w:cs="Courier New"/>
+          <w:color w:val="000000"/>
+          <w:sz w:val="23"/>
+          <w:szCs w:val="23"/>
+          <w:shd w:val="clear" w:color="auto" w:fill="E2FFE2"/>
+        </w:rPr>
+        <w:t>}</w:t>
+      </w:r>
+      <w:r>
+        <w:rPr>
+          <w:rFonts w:ascii="Consolas" w:eastAsia="Times New Roman" w:hAnsi="Consolas" w:cs="Courier New"/>
+          <w:i/>
+          <w:iCs/>
+          <w:color w:val="660E7A"/>
+          <w:sz w:val="23"/>
+          <w:szCs w:val="23"/>
+        </w:rPr>
         <w:t>==None</w:t>
       </w:r>
     </w:p>
+    <w:p/>
     <w:p>
-      <w:bookmarkStart w:id="0" w:name="_GoBack"/>
-      <w:bookmarkEnd w:id="0"/>
+      <w:pPr>
+        <w:pStyle w:val="Heading1"/>
+      </w:pPr>
+      <w:r>
+        <w:t>Selenium</w:t>
+      </w:r>
     </w:p>
+    <w:p/>
+    <w:p>
+      <w:pPr>
+        <w:pStyle w:val="Heading2"/>
+      </w:pPr>
+      <w:r>
+        <w:t>Double Click</w:t>
+      </w:r>
+    </w:p>
+    <w:p/>
     <w:sectPr>
       <w:pgSz w:w="12240" w:h="15840"/>
       <w:pgMar w:top="1440" w:right="1440" w:bottom="1440" w:left="1440" w:header="720" w:footer="720" w:gutter="0"/>

</xml_diff>